<commit_message>
Completed coding test excercises, week 2 & 3 of evidence chekclist
</commit_message>
<xml_diff>
--- a/EvidenceforAnalysisandDesignUnit.docx
+++ b/EvidenceforAnalysisandDesignUnit.docx
@@ -12,7 +12,21 @@
         <w:rPr>
           <w:b/>
         </w:rPr>
-        <w:t>Evidence for  Analysis and Design Unit.</w:t>
+        <w:t xml:space="preserve">Evidence </w:t>
+      </w:r>
+      <w:proofErr w:type="gramStart"/>
+      <w:r>
+        <w:rPr>
+          <w:b/>
+        </w:rPr>
+        <w:t>for  Analysis</w:t>
+      </w:r>
+      <w:proofErr w:type="gramEnd"/>
+      <w:r>
+        <w:rPr>
+          <w:b/>
+        </w:rPr>
+        <w:t xml:space="preserve"> and Design Unit.</w:t>
       </w:r>
     </w:p>
     <w:p/>
@@ -24,10 +38,7 @@
     </w:p>
     <w:p>
       <w:r>
-        <w:t>E13</w:t>
-      </w:r>
-      <w:r>
-        <w:t xml:space="preserve"> </w:t>
+        <w:t xml:space="preserve">E13 </w:t>
       </w:r>
     </w:p>
     <w:p>
@@ -40,29 +51,56 @@
       <w:r>
         <w:t>23/06/2017</w:t>
       </w:r>
+    </w:p>
+    <w:p>
+      <w:r>
+        <w:tab/>
+      </w:r>
+      <w:r>
+        <w:tab/>
+      </w:r>
+      <w:r>
+        <w:tab/>
+      </w:r>
+      <w:r>
+        <w:tab/>
+      </w:r>
+    </w:p>
+    <w:p>
+      <w:pPr>
+        <w:rPr>
+          <w:b/>
+        </w:rPr>
+      </w:pPr>
+      <w:r>
+        <w:rPr>
+          <w:b/>
+        </w:rPr>
+        <w:t xml:space="preserve">NB:  </w:t>
+      </w:r>
+      <w:r>
+        <w:rPr>
+          <w:b/>
+          <w:highlight w:val="yellow"/>
+        </w:rPr>
+        <w:t xml:space="preserve">highlighted = examples to be replaced with my own evidence | </w:t>
+      </w:r>
+      <w:r>
+        <w:rPr>
+          <w:b/>
+        </w:rPr>
+        <w:t>non-highlighted = evidence of my own work</w:t>
+      </w:r>
+    </w:p>
+    <w:p>
       <w:bookmarkStart w:id="0" w:name="_GoBack"/>
       <w:bookmarkEnd w:id="0"/>
     </w:p>
     <w:p>
       <w:r>
-        <w:tab/>
-      </w:r>
-      <w:r>
-        <w:tab/>
-      </w:r>
-      <w:r>
-        <w:tab/>
-      </w:r>
-      <w:r>
-        <w:tab/>
-      </w:r>
-    </w:p>
-    <w:p/>
-    <w:p/>
-    <w:p>
-      <w:r>
-        <w:rPr>
-          <w:b/>
+        <w:rPr>
+          <w:b/>
+          <w:highlight w:val="yellow"/>
         </w:rPr>
         <w:t>AD - 1 Use case Diagram</w:t>
       </w:r>
@@ -136,6 +174,7 @@
       <w:r>
         <w:rPr>
           <w:b/>
+          <w:highlight w:val="yellow"/>
         </w:rPr>
         <w:t>AD - 2 Create a Class diagram using your Use case diagram.</w:t>
       </w:r>
@@ -199,7 +238,9 @@
       <w:r>
         <w:rPr>
           <w:b/>
-        </w:rPr>
+          <w:highlight w:val="yellow"/>
+        </w:rPr>
+        <w:lastRenderedPageBreak/>
         <w:t>AD - 3 Object diagram</w:t>
       </w:r>
     </w:p>
@@ -282,6 +323,7 @@
       <w:r>
         <w:rPr>
           <w:b/>
+          <w:highlight w:val="yellow"/>
         </w:rPr>
         <w:t>AD - 4 Activity diagram</w:t>
       </w:r>
@@ -373,8 +415,8 @@
       <w:r>
         <w:rPr>
           <w:b/>
-        </w:rPr>
-        <w:lastRenderedPageBreak/>
+          <w:highlight w:val="yellow"/>
+        </w:rPr>
         <w:t>AD - 5 Inheritance diagram</w:t>
       </w:r>
     </w:p>
@@ -451,12 +493,14 @@
       <w:r>
         <w:rPr>
           <w:b/>
+          <w:highlight w:val="yellow"/>
         </w:rPr>
         <w:t xml:space="preserve">AD - 6 </w:t>
       </w:r>
       <w:r>
         <w:rPr>
           <w:b/>
+          <w:highlight w:val="yellow"/>
         </w:rPr>
         <w:tab/>
         <w:t>Implementations Constraints</w:t>
@@ -684,7 +728,25 @@
                 <w:sz w:val="15"/>
                 <w:szCs w:val="15"/>
               </w:rPr>
-              <w:t>Will have to be run on Google Chrome as I used my own CSS style.</w:t>
+              <w:t xml:space="preserve">Will </w:t>
+            </w:r>
+            <w:proofErr w:type="gramStart"/>
+            <w:r>
+              <w:rPr>
+                <w:b/>
+                <w:sz w:val="15"/>
+                <w:szCs w:val="15"/>
+              </w:rPr>
+              <w:t>have to</w:t>
+            </w:r>
+            <w:proofErr w:type="gramEnd"/>
+            <w:r>
+              <w:rPr>
+                <w:b/>
+                <w:sz w:val="15"/>
+                <w:szCs w:val="15"/>
+              </w:rPr>
+              <w:t xml:space="preserve"> be run on Google Chrome as I used my own CSS style.</w:t>
             </w:r>
           </w:p>
         </w:tc>
@@ -718,15 +780,25 @@
                 <w:sz w:val="15"/>
                 <w:szCs w:val="15"/>
               </w:rPr>
-              <w:t xml:space="preserve">taking more time to implement the css </w:t>
-            </w:r>
-            <w:r>
-              <w:rPr>
-                <w:b/>
-                <w:sz w:val="15"/>
-                <w:szCs w:val="15"/>
-              </w:rPr>
-              <w:t xml:space="preserve">depending on the browser used. </w:t>
+              <w:t xml:space="preserve">taking more time to implement the </w:t>
+            </w:r>
+            <w:proofErr w:type="spellStart"/>
+            <w:r>
+              <w:rPr>
+                <w:b/>
+                <w:sz w:val="15"/>
+                <w:szCs w:val="15"/>
+              </w:rPr>
+              <w:t>css</w:t>
+            </w:r>
+            <w:proofErr w:type="spellEnd"/>
+            <w:r>
+              <w:rPr>
+                <w:b/>
+                <w:sz w:val="15"/>
+                <w:szCs w:val="15"/>
+              </w:rPr>
+              <w:t xml:space="preserve"> depending on the browser used. </w:t>
             </w:r>
           </w:p>
         </w:tc>
@@ -801,7 +873,25 @@
                 <w:sz w:val="15"/>
                 <w:szCs w:val="15"/>
               </w:rPr>
-              <w:t>As it has two players and no AI, we will need two machines to run the app in order to have two players play it.</w:t>
+              <w:t xml:space="preserve">As it has two players and no AI, we will need two machines to run the app </w:t>
+            </w:r>
+            <w:proofErr w:type="gramStart"/>
+            <w:r>
+              <w:rPr>
+                <w:b/>
+                <w:sz w:val="15"/>
+                <w:szCs w:val="15"/>
+              </w:rPr>
+              <w:t>in order to</w:t>
+            </w:r>
+            <w:proofErr w:type="gramEnd"/>
+            <w:r>
+              <w:rPr>
+                <w:b/>
+                <w:sz w:val="15"/>
+                <w:szCs w:val="15"/>
+              </w:rPr>
+              <w:t xml:space="preserve"> have two players play it.</w:t>
             </w:r>
           </w:p>
         </w:tc>
@@ -1054,7 +1144,25 @@
                 <w:sz w:val="15"/>
                 <w:szCs w:val="15"/>
               </w:rPr>
-              <w:t>Personal project for the course of codeclan.</w:t>
+              <w:t xml:space="preserve">Personal project for the course of </w:t>
+            </w:r>
+            <w:proofErr w:type="spellStart"/>
+            <w:r>
+              <w:rPr>
+                <w:b/>
+                <w:sz w:val="15"/>
+                <w:szCs w:val="15"/>
+              </w:rPr>
+              <w:t>codeclan</w:t>
+            </w:r>
+            <w:proofErr w:type="spellEnd"/>
+            <w:r>
+              <w:rPr>
+                <w:b/>
+                <w:sz w:val="15"/>
+                <w:szCs w:val="15"/>
+              </w:rPr>
+              <w:t>.</w:t>
             </w:r>
           </w:p>
         </w:tc>

</xml_diff>

<commit_message>
Add examples for AD4 and AD5
</commit_message>
<xml_diff>
--- a/EvidenceforAnalysisandDesignUnit.docx
+++ b/EvidenceforAnalysisandDesignUnit.docx
@@ -93,14 +93,23 @@
       </w:r>
     </w:p>
     <w:p>
-      <w:bookmarkStart w:id="0" w:name="_GoBack"/>
-      <w:bookmarkEnd w:id="0"/>
-    </w:p>
-    <w:p>
-      <w:r>
-        <w:rPr>
-          <w:b/>
-          <w:highlight w:val="yellow"/>
+      <w:pPr>
+        <w:rPr>
+          <w:b/>
+        </w:rPr>
+      </w:pPr>
+    </w:p>
+    <w:p>
+      <w:pPr>
+        <w:rPr>
+          <w:b/>
+        </w:rPr>
+      </w:pPr>
+    </w:p>
+    <w:p>
+      <w:r>
+        <w:rPr>
+          <w:b/>
         </w:rPr>
         <w:t>AD - 1 Use case Diagram</w:t>
       </w:r>
@@ -119,43 +128,55 @@
         <w:tab/>
       </w:r>
     </w:p>
-    <w:p>
-      <w:pPr>
-        <w:ind w:left="720" w:firstLine="720"/>
-      </w:pPr>
+    <w:p/>
+    <w:p/>
+    <w:p>
       <w:r>
         <w:rPr>
           <w:noProof/>
         </w:rPr>
         <w:drawing>
-          <wp:inline distT="114300" distB="114300" distL="114300" distR="114300" wp14:anchorId="7043D629" wp14:editId="757BE365">
-            <wp:extent cx="3633907" cy="2862263"/>
-            <wp:effectExtent l="0" t="0" r="0" b="0"/>
-            <wp:docPr id="5" name="image10.png"/>
-            <wp:cNvGraphicFramePr/>
+          <wp:inline distT="0" distB="0" distL="0" distR="0" wp14:anchorId="64D5105F" wp14:editId="5F9B8608">
+            <wp:extent cx="5423535" cy="5084165"/>
+            <wp:effectExtent l="0" t="0" r="12065" b="0"/>
+            <wp:docPr id="5" name="Picture 5" descr="../../Desktop/Screen%20Shot%202017-08-19%20at%2018.06.26.pn"/>
+            <wp:cNvGraphicFramePr>
+              <a:graphicFrameLocks xmlns:a="http://schemas.openxmlformats.org/drawingml/2006/main" noChangeAspect="1"/>
+            </wp:cNvGraphicFramePr>
             <a:graphic xmlns:a="http://schemas.openxmlformats.org/drawingml/2006/main">
               <a:graphicData uri="http://schemas.openxmlformats.org/drawingml/2006/picture">
                 <pic:pic xmlns:pic="http://schemas.openxmlformats.org/drawingml/2006/picture">
                   <pic:nvPicPr>
-                    <pic:cNvPr id="0" name="image10.png"/>
-                    <pic:cNvPicPr preferRelativeResize="0"/>
+                    <pic:cNvPr id="0" name="Picture 3" descr="../../Desktop/Screen%20Shot%202017-08-19%20at%2018.06.26.pn"/>
+                    <pic:cNvPicPr>
+                      <a:picLocks noChangeAspect="1" noChangeArrowheads="1"/>
+                    </pic:cNvPicPr>
                   </pic:nvPicPr>
                   <pic:blipFill>
-                    <a:blip r:embed="rId4"/>
+                    <a:blip r:embed="rId4">
+                      <a:extLst>
+                        <a:ext uri="{28A0092B-C50C-407E-A947-70E740481C1C}">
+                          <a14:useLocalDpi xmlns:a14="http://schemas.microsoft.com/office/drawing/2010/main" val="0"/>
+                        </a:ext>
+                      </a:extLst>
+                    </a:blip>
                     <a:srcRect/>
                     <a:stretch>
                       <a:fillRect/>
                     </a:stretch>
                   </pic:blipFill>
-                  <pic:spPr>
+                  <pic:spPr bwMode="auto">
                     <a:xfrm>
                       <a:off x="0" y="0"/>
-                      <a:ext cx="3633907" cy="2862263"/>
+                      <a:ext cx="5435666" cy="5095537"/>
                     </a:xfrm>
                     <a:prstGeom prst="rect">
                       <a:avLst/>
                     </a:prstGeom>
-                    <a:ln/>
+                    <a:noFill/>
+                    <a:ln>
+                      <a:noFill/>
+                    </a:ln>
                   </pic:spPr>
                 </pic:pic>
               </a:graphicData>
@@ -164,18 +185,31 @@
         </w:drawing>
       </w:r>
     </w:p>
-    <w:p/>
-    <w:p>
-      <w:pPr>
-        <w:rPr>
-          <w:b/>
-        </w:rPr>
-      </w:pPr>
-      <w:r>
-        <w:rPr>
-          <w:b/>
-          <w:highlight w:val="yellow"/>
-        </w:rPr>
+    <w:p>
+      <w:pPr>
+        <w:rPr>
+          <w:b/>
+        </w:rPr>
+      </w:pPr>
+    </w:p>
+    <w:p>
+      <w:pPr>
+        <w:rPr>
+          <w:b/>
+        </w:rPr>
+      </w:pPr>
+    </w:p>
+    <w:p>
+      <w:pPr>
+        <w:rPr>
+          <w:b/>
+        </w:rPr>
+      </w:pPr>
+      <w:r>
+        <w:rPr>
+          <w:b/>
+        </w:rPr>
+        <w:lastRenderedPageBreak/>
         <w:t>AD - 2 Create a Class diagram using your Use case diagram.</w:t>
       </w:r>
     </w:p>
@@ -183,44 +217,52 @@
       <w:r>
         <w:tab/>
       </w:r>
-    </w:p>
-    <w:p>
-      <w:pPr>
-        <w:ind w:firstLine="720"/>
-      </w:pPr>
       <w:r>
         <w:rPr>
           <w:noProof/>
         </w:rPr>
         <w:drawing>
-          <wp:inline distT="114300" distB="114300" distL="114300" distR="114300" wp14:anchorId="2CCF8750" wp14:editId="3086D803">
-            <wp:extent cx="4262438" cy="2484948"/>
-            <wp:effectExtent l="0" t="0" r="0" b="0"/>
-            <wp:docPr id="4" name="image9.png"/>
-            <wp:cNvGraphicFramePr/>
+          <wp:inline distT="0" distB="0" distL="0" distR="0" wp14:anchorId="64500B60" wp14:editId="7288BF33">
+            <wp:extent cx="6781666" cy="3632104"/>
+            <wp:effectExtent l="0" t="0" r="635" b="635"/>
+            <wp:docPr id="8" name="Picture 8" descr="../../Desktop/Screen%20Shot%202017-06-23%20at%2015.41.38.pn"/>
+            <wp:cNvGraphicFramePr>
+              <a:graphicFrameLocks xmlns:a="http://schemas.openxmlformats.org/drawingml/2006/main" noChangeAspect="1"/>
+            </wp:cNvGraphicFramePr>
             <a:graphic xmlns:a="http://schemas.openxmlformats.org/drawingml/2006/main">
               <a:graphicData uri="http://schemas.openxmlformats.org/drawingml/2006/picture">
                 <pic:pic xmlns:pic="http://schemas.openxmlformats.org/drawingml/2006/picture">
                   <pic:nvPicPr>
-                    <pic:cNvPr id="0" name="image9.png"/>
-                    <pic:cNvPicPr preferRelativeResize="0"/>
+                    <pic:cNvPr id="0" name="Picture 3" descr="../../Desktop/Screen%20Shot%202017-06-23%20at%2015.41.38.pn"/>
+                    <pic:cNvPicPr>
+                      <a:picLocks noChangeAspect="1" noChangeArrowheads="1"/>
+                    </pic:cNvPicPr>
                   </pic:nvPicPr>
                   <pic:blipFill>
-                    <a:blip r:embed="rId5"/>
+                    <a:blip r:embed="rId5" cstate="print">
+                      <a:extLst>
+                        <a:ext uri="{28A0092B-C50C-407E-A947-70E740481C1C}">
+                          <a14:useLocalDpi xmlns:a14="http://schemas.microsoft.com/office/drawing/2010/main" val="0"/>
+                        </a:ext>
+                      </a:extLst>
+                    </a:blip>
                     <a:srcRect/>
                     <a:stretch>
                       <a:fillRect/>
                     </a:stretch>
                   </pic:blipFill>
-                  <pic:spPr>
+                  <pic:spPr bwMode="auto">
                     <a:xfrm>
                       <a:off x="0" y="0"/>
-                      <a:ext cx="4262438" cy="2484948"/>
+                      <a:ext cx="6784783" cy="3633773"/>
                     </a:xfrm>
                     <a:prstGeom prst="rect">
                       <a:avLst/>
                     </a:prstGeom>
-                    <a:ln/>
+                    <a:noFill/>
+                    <a:ln>
+                      <a:noFill/>
+                    </a:ln>
                   </pic:spPr>
                 </pic:pic>
               </a:graphicData>
@@ -231,16 +273,19 @@
     </w:p>
     <w:p>
       <w:pPr>
-        <w:rPr>
-          <w:b/>
-        </w:rPr>
-      </w:pPr>
-      <w:r>
-        <w:rPr>
-          <w:b/>
-          <w:highlight w:val="yellow"/>
-        </w:rPr>
-        <w:lastRenderedPageBreak/>
+        <w:ind w:firstLine="720"/>
+      </w:pPr>
+    </w:p>
+    <w:p>
+      <w:pPr>
+        <w:rPr>
+          <w:b/>
+        </w:rPr>
+      </w:pPr>
+      <w:r>
+        <w:rPr>
+          <w:b/>
+        </w:rPr>
         <w:t>AD - 3 Object diagram</w:t>
       </w:r>
     </w:p>
@@ -257,47 +302,53 @@
           <w:b/>
         </w:rPr>
       </w:pPr>
-    </w:p>
-    <w:p>
-      <w:pPr>
-        <w:ind w:left="720" w:firstLine="720"/>
-        <w:rPr>
-          <w:b/>
-        </w:rPr>
-      </w:pPr>
-      <w:r>
-        <w:rPr>
+      <w:r>
+        <w:rPr>
+          <w:b/>
           <w:noProof/>
         </w:rPr>
         <w:drawing>
-          <wp:inline distT="114300" distB="114300" distL="114300" distR="114300" wp14:anchorId="4019BDA9" wp14:editId="368DDCAE">
-            <wp:extent cx="4414838" cy="3126806"/>
+          <wp:inline distT="0" distB="0" distL="0" distR="0" wp14:anchorId="1F6E90A6" wp14:editId="73E99296">
+            <wp:extent cx="5943600" cy="2673985"/>
             <wp:effectExtent l="0" t="0" r="0" b="0"/>
-            <wp:docPr id="3" name="image8.png"/>
-            <wp:cNvGraphicFramePr/>
+            <wp:docPr id="12" name="Picture 12" descr="../../Desktop/Screen%20Shot%202017-06-23%20at%2015.45.23.pn"/>
+            <wp:cNvGraphicFramePr>
+              <a:graphicFrameLocks xmlns:a="http://schemas.openxmlformats.org/drawingml/2006/main" noChangeAspect="1"/>
+            </wp:cNvGraphicFramePr>
             <a:graphic xmlns:a="http://schemas.openxmlformats.org/drawingml/2006/main">
               <a:graphicData uri="http://schemas.openxmlformats.org/drawingml/2006/picture">
                 <pic:pic xmlns:pic="http://schemas.openxmlformats.org/drawingml/2006/picture">
                   <pic:nvPicPr>
-                    <pic:cNvPr id="0" name="image8.png"/>
-                    <pic:cNvPicPr preferRelativeResize="0"/>
+                    <pic:cNvPr id="0" name="Picture 11" descr="../../Desktop/Screen%20Shot%202017-06-23%20at%2015.45.23.pn"/>
+                    <pic:cNvPicPr>
+                      <a:picLocks noChangeAspect="1" noChangeArrowheads="1"/>
+                    </pic:cNvPicPr>
                   </pic:nvPicPr>
                   <pic:blipFill>
-                    <a:blip r:embed="rId6"/>
+                    <a:blip r:embed="rId6" cstate="print">
+                      <a:extLst>
+                        <a:ext uri="{28A0092B-C50C-407E-A947-70E740481C1C}">
+                          <a14:useLocalDpi xmlns:a14="http://schemas.microsoft.com/office/drawing/2010/main" val="0"/>
+                        </a:ext>
+                      </a:extLst>
+                    </a:blip>
                     <a:srcRect/>
                     <a:stretch>
                       <a:fillRect/>
                     </a:stretch>
                   </pic:blipFill>
-                  <pic:spPr>
+                  <pic:spPr bwMode="auto">
                     <a:xfrm>
                       <a:off x="0" y="0"/>
-                      <a:ext cx="4414838" cy="3126806"/>
+                      <a:ext cx="5943600" cy="2673985"/>
                     </a:xfrm>
                     <a:prstGeom prst="rect">
                       <a:avLst/>
                     </a:prstGeom>
-                    <a:ln/>
+                    <a:noFill/>
+                    <a:ln>
+                      <a:noFill/>
+                    </a:ln>
                   </pic:spPr>
                 </pic:pic>
               </a:graphicData>
@@ -316,15 +367,47 @@
     </w:p>
     <w:p>
       <w:pPr>
-        <w:rPr>
-          <w:b/>
-        </w:rPr>
-      </w:pPr>
-      <w:r>
+        <w:ind w:left="720" w:firstLine="720"/>
+        <w:rPr>
+          <w:b/>
+        </w:rPr>
+      </w:pPr>
+    </w:p>
+    <w:p>
+      <w:pPr>
         <w:rPr>
           <w:b/>
           <w:highlight w:val="yellow"/>
         </w:rPr>
+      </w:pPr>
+    </w:p>
+    <w:p>
+      <w:pPr>
+        <w:rPr>
+          <w:b/>
+          <w:highlight w:val="yellow"/>
+        </w:rPr>
+      </w:pPr>
+    </w:p>
+    <w:p>
+      <w:pPr>
+        <w:rPr>
+          <w:b/>
+          <w:highlight w:val="yellow"/>
+        </w:rPr>
+      </w:pPr>
+    </w:p>
+    <w:p>
+      <w:pPr>
+        <w:rPr>
+          <w:b/>
+        </w:rPr>
+      </w:pPr>
+      <w:r>
+        <w:rPr>
+          <w:b/>
+        </w:rPr>
+        <w:lastRenderedPageBreak/>
         <w:t>AD - 4 Activity diagram</w:t>
       </w:r>
     </w:p>
@@ -341,47 +424,53 @@
           <w:b/>
         </w:rPr>
       </w:pPr>
-    </w:p>
-    <w:p>
-      <w:pPr>
-        <w:ind w:left="720"/>
-        <w:rPr>
-          <w:b/>
-        </w:rPr>
-      </w:pPr>
-      <w:r>
-        <w:rPr>
+      <w:r>
+        <w:rPr>
+          <w:b/>
           <w:noProof/>
         </w:rPr>
         <w:drawing>
-          <wp:inline distT="114300" distB="114300" distL="114300" distR="114300" wp14:anchorId="7B57C258" wp14:editId="70C7A094">
-            <wp:extent cx="4681538" cy="3428353"/>
-            <wp:effectExtent l="0" t="0" r="0" b="0"/>
-            <wp:docPr id="2" name="image5.png"/>
-            <wp:cNvGraphicFramePr/>
+          <wp:inline distT="0" distB="0" distL="0" distR="0" wp14:anchorId="7458F9D4" wp14:editId="0FB79DCA">
+            <wp:extent cx="5937250" cy="3278505"/>
+            <wp:effectExtent l="0" t="0" r="6350" b="0"/>
+            <wp:docPr id="3" name="Picture 3" descr="../../Desktop/activity_diagram.png"/>
+            <wp:cNvGraphicFramePr>
+              <a:graphicFrameLocks xmlns:a="http://schemas.openxmlformats.org/drawingml/2006/main" noChangeAspect="1"/>
+            </wp:cNvGraphicFramePr>
             <a:graphic xmlns:a="http://schemas.openxmlformats.org/drawingml/2006/main">
               <a:graphicData uri="http://schemas.openxmlformats.org/drawingml/2006/picture">
                 <pic:pic xmlns:pic="http://schemas.openxmlformats.org/drawingml/2006/picture">
                   <pic:nvPicPr>
-                    <pic:cNvPr id="0" name="image5.png"/>
-                    <pic:cNvPicPr preferRelativeResize="0"/>
+                    <pic:cNvPr id="0" name="Picture 1" descr="../../Desktop/activity_diagram.png"/>
+                    <pic:cNvPicPr>
+                      <a:picLocks noChangeAspect="1" noChangeArrowheads="1"/>
+                    </pic:cNvPicPr>
                   </pic:nvPicPr>
                   <pic:blipFill>
-                    <a:blip r:embed="rId7"/>
+                    <a:blip r:embed="rId7" cstate="print">
+                      <a:extLst>
+                        <a:ext uri="{28A0092B-C50C-407E-A947-70E740481C1C}">
+                          <a14:useLocalDpi xmlns:a14="http://schemas.microsoft.com/office/drawing/2010/main" val="0"/>
+                        </a:ext>
+                      </a:extLst>
+                    </a:blip>
                     <a:srcRect/>
                     <a:stretch>
                       <a:fillRect/>
                     </a:stretch>
                   </pic:blipFill>
-                  <pic:spPr>
+                  <pic:spPr bwMode="auto">
                     <a:xfrm>
                       <a:off x="0" y="0"/>
-                      <a:ext cx="4681538" cy="3428353"/>
+                      <a:ext cx="5937250" cy="3278505"/>
                     </a:xfrm>
                     <a:prstGeom prst="rect">
                       <a:avLst/>
                     </a:prstGeom>
-                    <a:ln/>
+                    <a:noFill/>
+                    <a:ln>
+                      <a:noFill/>
+                    </a:ln>
                   </pic:spPr>
                 </pic:pic>
               </a:graphicData>
@@ -408,14 +497,23 @@
     </w:p>
     <w:p>
       <w:pPr>
-        <w:rPr>
-          <w:b/>
-        </w:rPr>
-      </w:pPr>
-      <w:r>
-        <w:rPr>
-          <w:b/>
-          <w:highlight w:val="yellow"/>
+        <w:ind w:left="720"/>
+        <w:rPr>
+          <w:b/>
+        </w:rPr>
+      </w:pPr>
+    </w:p>
+    <w:p>
+      <w:pPr>
+        <w:rPr>
+          <w:b/>
+        </w:rPr>
+      </w:pPr>
+      <w:bookmarkStart w:id="0" w:name="_GoBack"/>
+      <w:bookmarkEnd w:id="0"/>
+      <w:r>
+        <w:rPr>
+          <w:b/>
         </w:rPr>
         <w:t>AD - 5 Inheritance diagram</w:t>
       </w:r>
@@ -427,47 +525,53 @@
           <w:b/>
         </w:rPr>
       </w:pPr>
-    </w:p>
-    <w:p>
-      <w:pPr>
-        <w:ind w:left="720"/>
-        <w:rPr>
-          <w:b/>
-        </w:rPr>
-      </w:pPr>
-      <w:r>
-        <w:rPr>
+      <w:r>
+        <w:rPr>
+          <w:b/>
           <w:noProof/>
         </w:rPr>
         <w:drawing>
-          <wp:inline distT="114300" distB="114300" distL="114300" distR="114300" wp14:anchorId="35683C49" wp14:editId="7ADD935C">
-            <wp:extent cx="5138738" cy="2899601"/>
-            <wp:effectExtent l="0" t="0" r="0" b="0"/>
-            <wp:docPr id="1" name="image4.png"/>
-            <wp:cNvGraphicFramePr/>
+          <wp:inline distT="0" distB="0" distL="0" distR="0" wp14:anchorId="62650E8E" wp14:editId="6844C478">
+            <wp:extent cx="5943600" cy="3376930"/>
+            <wp:effectExtent l="0" t="0" r="0" b="1270"/>
+            <wp:docPr id="4" name="Picture 4" descr="../evidence_examples/analysis_design/inheritance_diagram.png"/>
+            <wp:cNvGraphicFramePr>
+              <a:graphicFrameLocks xmlns:a="http://schemas.openxmlformats.org/drawingml/2006/main" noChangeAspect="1"/>
+            </wp:cNvGraphicFramePr>
             <a:graphic xmlns:a="http://schemas.openxmlformats.org/drawingml/2006/main">
               <a:graphicData uri="http://schemas.openxmlformats.org/drawingml/2006/picture">
                 <pic:pic xmlns:pic="http://schemas.openxmlformats.org/drawingml/2006/picture">
                   <pic:nvPicPr>
-                    <pic:cNvPr id="0" name="image4.png"/>
-                    <pic:cNvPicPr preferRelativeResize="0"/>
+                    <pic:cNvPr id="0" name="Picture 2" descr="../evidence_examples/analysis_design/inheritance_diagram.png"/>
+                    <pic:cNvPicPr>
+                      <a:picLocks noChangeAspect="1" noChangeArrowheads="1"/>
+                    </pic:cNvPicPr>
                   </pic:nvPicPr>
                   <pic:blipFill>
-                    <a:blip r:embed="rId8"/>
+                    <a:blip r:embed="rId8" cstate="print">
+                      <a:extLst>
+                        <a:ext uri="{28A0092B-C50C-407E-A947-70E740481C1C}">
+                          <a14:useLocalDpi xmlns:a14="http://schemas.microsoft.com/office/drawing/2010/main" val="0"/>
+                        </a:ext>
+                      </a:extLst>
+                    </a:blip>
                     <a:srcRect/>
                     <a:stretch>
                       <a:fillRect/>
                     </a:stretch>
                   </pic:blipFill>
-                  <pic:spPr>
+                  <pic:spPr bwMode="auto">
                     <a:xfrm>
                       <a:off x="0" y="0"/>
-                      <a:ext cx="5138738" cy="2899601"/>
+                      <a:ext cx="5943600" cy="3376930"/>
                     </a:xfrm>
                     <a:prstGeom prst="rect">
                       <a:avLst/>
                     </a:prstGeom>
-                    <a:ln/>
+                    <a:noFill/>
+                    <a:ln>
+                      <a:noFill/>
+                    </a:ln>
                   </pic:spPr>
                 </pic:pic>
               </a:graphicData>
@@ -486,6 +590,14 @@
     </w:p>
     <w:p>
       <w:pPr>
+        <w:ind w:left="720"/>
+        <w:rPr>
+          <w:b/>
+        </w:rPr>
+      </w:pPr>
+    </w:p>
+    <w:p>
+      <w:pPr>
         <w:rPr>
           <w:b/>
         </w:rPr>
@@ -495,6 +607,7 @@
           <w:b/>
           <w:highlight w:val="yellow"/>
         </w:rPr>
+        <w:lastRenderedPageBreak/>
         <w:t xml:space="preserve">AD - 6 </w:t>
       </w:r>
       <w:r>

</xml_diff>

<commit_message>
Completed A&D, Project, and I&T word doc excercises
</commit_message>
<xml_diff>
--- a/EvidenceforAnalysisandDesignUnit.docx
+++ b/EvidenceforAnalysisandDesignUnit.docx
@@ -12,21 +12,13 @@
         <w:rPr>
           <w:b/>
         </w:rPr>
-        <w:t xml:space="preserve">Evidence </w:t>
-      </w:r>
-      <w:proofErr w:type="gramStart"/>
-      <w:r>
-        <w:rPr>
-          <w:b/>
-        </w:rPr>
-        <w:t>for  Analysis</w:t>
-      </w:r>
-      <w:proofErr w:type="gramEnd"/>
-      <w:r>
-        <w:rPr>
-          <w:b/>
-        </w:rPr>
-        <w:t xml:space="preserve"> and Design Unit.</w:t>
+        <w:t xml:space="preserve">Evidence for </w:t>
+      </w:r>
+      <w:r>
+        <w:rPr>
+          <w:b/>
+        </w:rPr>
+        <w:t>Analysis and Design Unit.</w:t>
       </w:r>
     </w:p>
     <w:p/>
@@ -51,53 +43,6 @@
       <w:r>
         <w:t>23/06/2017</w:t>
       </w:r>
-    </w:p>
-    <w:p>
-      <w:r>
-        <w:tab/>
-      </w:r>
-      <w:r>
-        <w:tab/>
-      </w:r>
-      <w:r>
-        <w:tab/>
-      </w:r>
-      <w:r>
-        <w:tab/>
-      </w:r>
-    </w:p>
-    <w:p>
-      <w:pPr>
-        <w:rPr>
-          <w:b/>
-        </w:rPr>
-      </w:pPr>
-      <w:r>
-        <w:rPr>
-          <w:b/>
-        </w:rPr>
-        <w:t xml:space="preserve">NB:  </w:t>
-      </w:r>
-      <w:r>
-        <w:rPr>
-          <w:b/>
-          <w:highlight w:val="yellow"/>
-        </w:rPr>
-        <w:t xml:space="preserve">highlighted = examples to be replaced with my own evidence | </w:t>
-      </w:r>
-      <w:r>
-        <w:rPr>
-          <w:b/>
-        </w:rPr>
-        <w:t>non-highlighted = evidence of my own work</w:t>
-      </w:r>
-    </w:p>
-    <w:p>
-      <w:pPr>
-        <w:rPr>
-          <w:b/>
-        </w:rPr>
-      </w:pPr>
     </w:p>
     <w:p>
       <w:pPr>
@@ -153,7 +98,7 @@
                     </pic:cNvPicPr>
                   </pic:nvPicPr>
                   <pic:blipFill>
-                    <a:blip r:embed="rId4">
+                    <a:blip r:embed="rId6">
                       <a:extLst>
                         <a:ext uri="{28A0092B-C50C-407E-A947-70E740481C1C}">
                           <a14:useLocalDpi xmlns:a14="http://schemas.microsoft.com/office/drawing/2010/main" val="0"/>
@@ -209,6 +154,21 @@
         <w:rPr>
           <w:b/>
         </w:rPr>
+        <w:br w:type="page"/>
+      </w:r>
+    </w:p>
+    <w:p>
+      <w:pPr>
+        <w:rPr>
+          <w:b/>
+        </w:rPr>
+      </w:pPr>
+      <w:bookmarkStart w:id="0" w:name="_GoBack"/>
+      <w:bookmarkEnd w:id="0"/>
+      <w:r>
+        <w:rPr>
+          <w:b/>
+        </w:rPr>
         <w:lastRenderedPageBreak/>
         <w:t>AD - 2 Create a Class diagram using your Use case diagram.</w:t>
       </w:r>
@@ -239,7 +199,7 @@
                     </pic:cNvPicPr>
                   </pic:nvPicPr>
                   <pic:blipFill>
-                    <a:blip r:embed="rId5" cstate="print">
+                    <a:blip r:embed="rId7" cstate="print">
                       <a:extLst>
                         <a:ext uri="{28A0092B-C50C-407E-A947-70E740481C1C}">
                           <a14:useLocalDpi xmlns:a14="http://schemas.microsoft.com/office/drawing/2010/main" val="0"/>
@@ -325,7 +285,7 @@
                     </pic:cNvPicPr>
                   </pic:nvPicPr>
                   <pic:blipFill>
-                    <a:blip r:embed="rId6" cstate="print">
+                    <a:blip r:embed="rId8" cstate="print">
                       <a:extLst>
                         <a:ext uri="{28A0092B-C50C-407E-A947-70E740481C1C}">
                           <a14:useLocalDpi xmlns:a14="http://schemas.microsoft.com/office/drawing/2010/main" val="0"/>
@@ -447,7 +407,7 @@
                     </pic:cNvPicPr>
                   </pic:nvPicPr>
                   <pic:blipFill>
-                    <a:blip r:embed="rId7" cstate="print">
+                    <a:blip r:embed="rId9" cstate="print">
                       <a:extLst>
                         <a:ext uri="{28A0092B-C50C-407E-A947-70E740481C1C}">
                           <a14:useLocalDpi xmlns:a14="http://schemas.microsoft.com/office/drawing/2010/main" val="0"/>
@@ -509,8 +469,6 @@
           <w:b/>
         </w:rPr>
       </w:pPr>
-      <w:bookmarkStart w:id="0" w:name="_GoBack"/>
-      <w:bookmarkEnd w:id="0"/>
       <w:r>
         <w:rPr>
           <w:b/>
@@ -525,16 +483,24 @@
           <w:b/>
         </w:rPr>
       </w:pPr>
+    </w:p>
+    <w:p>
+      <w:pPr>
+        <w:ind w:left="720"/>
+        <w:rPr>
+          <w:b/>
+        </w:rPr>
+      </w:pPr>
       <w:r>
         <w:rPr>
           <w:b/>
           <w:noProof/>
         </w:rPr>
         <w:drawing>
-          <wp:inline distT="0" distB="0" distL="0" distR="0" wp14:anchorId="62650E8E" wp14:editId="6844C478">
-            <wp:extent cx="5943600" cy="3376930"/>
-            <wp:effectExtent l="0" t="0" r="0" b="1270"/>
-            <wp:docPr id="4" name="Picture 4" descr="../evidence_examples/analysis_design/inheritance_diagram.png"/>
+          <wp:inline distT="0" distB="0" distL="0" distR="0" wp14:anchorId="1C441508" wp14:editId="19044138">
+            <wp:extent cx="5106421" cy="3290926"/>
+            <wp:effectExtent l="0" t="0" r="0" b="11430"/>
+            <wp:docPr id="1" name="Picture 1" descr="../../Desktop/Screen%20Shot%202017-09-14%20at%2012.03.55.pn"/>
             <wp:cNvGraphicFramePr>
               <a:graphicFrameLocks xmlns:a="http://schemas.openxmlformats.org/drawingml/2006/main" noChangeAspect="1"/>
             </wp:cNvGraphicFramePr>
@@ -542,13 +508,13 @@
               <a:graphicData uri="http://schemas.openxmlformats.org/drawingml/2006/picture">
                 <pic:pic xmlns:pic="http://schemas.openxmlformats.org/drawingml/2006/picture">
                   <pic:nvPicPr>
-                    <pic:cNvPr id="0" name="Picture 2" descr="../evidence_examples/analysis_design/inheritance_diagram.png"/>
+                    <pic:cNvPr id="0" name="Picture 1" descr="../../Desktop/Screen%20Shot%202017-09-14%20at%2012.03.55.pn"/>
                     <pic:cNvPicPr>
                       <a:picLocks noChangeAspect="1" noChangeArrowheads="1"/>
                     </pic:cNvPicPr>
                   </pic:nvPicPr>
                   <pic:blipFill>
-                    <a:blip r:embed="rId8" cstate="print">
+                    <a:blip r:embed="rId10" cstate="print">
                       <a:extLst>
                         <a:ext uri="{28A0092B-C50C-407E-A947-70E740481C1C}">
                           <a14:useLocalDpi xmlns:a14="http://schemas.microsoft.com/office/drawing/2010/main" val="0"/>
@@ -563,7 +529,7 @@
                   <pic:spPr bwMode="auto">
                     <a:xfrm>
                       <a:off x="0" y="0"/>
-                      <a:ext cx="5943600" cy="3376930"/>
+                      <a:ext cx="5119225" cy="3299178"/>
                     </a:xfrm>
                     <a:prstGeom prst="rect">
                       <a:avLst/>
@@ -590,22 +556,13 @@
     </w:p>
     <w:p>
       <w:pPr>
-        <w:ind w:left="720"/>
-        <w:rPr>
-          <w:b/>
-        </w:rPr>
-      </w:pPr>
-    </w:p>
-    <w:p>
-      <w:pPr>
-        <w:rPr>
-          <w:b/>
-        </w:rPr>
-      </w:pPr>
-      <w:r>
-        <w:rPr>
-          <w:b/>
-          <w:highlight w:val="yellow"/>
+        <w:rPr>
+          <w:b/>
+        </w:rPr>
+      </w:pPr>
+      <w:r>
+        <w:rPr>
+          <w:b/>
         </w:rPr>
         <w:lastRenderedPageBreak/>
         <w:t xml:space="preserve">AD - 6 </w:t>
@@ -613,7 +570,6 @@
       <w:r>
         <w:rPr>
           <w:b/>
-          <w:highlight w:val="yellow"/>
         </w:rPr>
         <w:tab/>
         <w:t>Implementations Constraints</w:t>
@@ -621,22 +577,6 @@
     </w:p>
     <w:p>
       <w:pPr>
-        <w:rPr>
-          <w:b/>
-        </w:rPr>
-      </w:pPr>
-    </w:p>
-    <w:p>
-      <w:pPr>
-        <w:ind w:left="720"/>
-        <w:rPr>
-          <w:b/>
-        </w:rPr>
-      </w:pPr>
-    </w:p>
-    <w:p>
-      <w:pPr>
-        <w:ind w:left="720"/>
         <w:rPr>
           <w:b/>
         </w:rPr>
@@ -841,25 +781,25 @@
                 <w:sz w:val="15"/>
                 <w:szCs w:val="15"/>
               </w:rPr>
-              <w:t xml:space="preserve">Will </w:t>
-            </w:r>
-            <w:proofErr w:type="gramStart"/>
-            <w:r>
-              <w:rPr>
-                <w:b/>
-                <w:sz w:val="15"/>
-                <w:szCs w:val="15"/>
-              </w:rPr>
-              <w:t>have to</w:t>
-            </w:r>
-            <w:proofErr w:type="gramEnd"/>
-            <w:r>
-              <w:rPr>
-                <w:b/>
-                <w:sz w:val="15"/>
-                <w:szCs w:val="15"/>
-              </w:rPr>
-              <w:t xml:space="preserve"> be run on Google Chrome as I used my own CSS style.</w:t>
+              <w:t xml:space="preserve">Developed HTML and CSS using Google Chrome on </w:t>
+            </w:r>
+            <w:proofErr w:type="spellStart"/>
+            <w:r>
+              <w:rPr>
+                <w:b/>
+                <w:sz w:val="15"/>
+                <w:szCs w:val="15"/>
+              </w:rPr>
+              <w:t>macOS</w:t>
+            </w:r>
+            <w:proofErr w:type="spellEnd"/>
+            <w:r>
+              <w:rPr>
+                <w:b/>
+                <w:sz w:val="15"/>
+                <w:szCs w:val="15"/>
+              </w:rPr>
+              <w:t>, no testing on other browsers or operating systems therefore maybe incompatibilities with other systems and browsers.</w:t>
             </w:r>
           </w:p>
         </w:tc>
@@ -893,25 +833,15 @@
                 <w:sz w:val="15"/>
                 <w:szCs w:val="15"/>
               </w:rPr>
-              <w:t xml:space="preserve">taking more time to implement the </w:t>
-            </w:r>
-            <w:proofErr w:type="spellStart"/>
-            <w:r>
-              <w:rPr>
-                <w:b/>
-                <w:sz w:val="15"/>
-                <w:szCs w:val="15"/>
-              </w:rPr>
-              <w:t>css</w:t>
-            </w:r>
-            <w:proofErr w:type="spellEnd"/>
-            <w:r>
-              <w:rPr>
-                <w:b/>
-                <w:sz w:val="15"/>
-                <w:szCs w:val="15"/>
-              </w:rPr>
-              <w:t xml:space="preserve"> depending on the browser used. </w:t>
+              <w:t>With more time would ensure HTML and CSS used is compatible with range of browsers and operating systems.</w:t>
+            </w:r>
+            <w:r>
+              <w:rPr>
+                <w:b/>
+                <w:sz w:val="15"/>
+                <w:szCs w:val="15"/>
+              </w:rPr>
+              <w:t xml:space="preserve"> </w:t>
             </w:r>
           </w:p>
         </w:tc>
@@ -986,25 +916,31 @@
                 <w:sz w:val="15"/>
                 <w:szCs w:val="15"/>
               </w:rPr>
-              <w:t xml:space="preserve">As it has two players and no AI, we will need two machines to run the app </w:t>
-            </w:r>
-            <w:proofErr w:type="gramStart"/>
-            <w:r>
-              <w:rPr>
-                <w:b/>
-                <w:sz w:val="15"/>
-                <w:szCs w:val="15"/>
-              </w:rPr>
-              <w:t>in order to</w:t>
-            </w:r>
-            <w:proofErr w:type="gramEnd"/>
-            <w:r>
-              <w:rPr>
-                <w:b/>
-                <w:sz w:val="15"/>
-                <w:szCs w:val="15"/>
-              </w:rPr>
-              <w:t xml:space="preserve"> have two players play it.</w:t>
+              <w:t>There is no login which</w:t>
+            </w:r>
+            <w:r>
+              <w:rPr>
+                <w:b/>
+                <w:sz w:val="15"/>
+                <w:szCs w:val="15"/>
+              </w:rPr>
+              <w:t xml:space="preserve"> means anyone can access the database and game</w:t>
+            </w:r>
+            <w:r>
+              <w:rPr>
+                <w:b/>
+                <w:sz w:val="15"/>
+                <w:szCs w:val="15"/>
+              </w:rPr>
+              <w:t xml:space="preserve"> </w:t>
+            </w:r>
+            <w:r>
+              <w:rPr>
+                <w:b/>
+                <w:sz w:val="15"/>
+                <w:szCs w:val="15"/>
+              </w:rPr>
+              <w:t>scores of all players.</w:t>
             </w:r>
           </w:p>
         </w:tc>
@@ -1039,7 +975,15 @@
                 <w:sz w:val="15"/>
                 <w:szCs w:val="15"/>
               </w:rPr>
-              <w:t>No AI implemented because of time constraints.</w:t>
+              <w:t xml:space="preserve">User authentication </w:t>
+            </w:r>
+            <w:r>
+              <w:rPr>
+                <w:b/>
+                <w:sz w:val="15"/>
+                <w:szCs w:val="15"/>
+              </w:rPr>
+              <w:t>would mitigate against this issue, with more time and if the app were to be scaled up this would be needed.</w:t>
             </w:r>
           </w:p>
         </w:tc>
@@ -1113,7 +1057,31 @@
                 <w:sz w:val="15"/>
                 <w:szCs w:val="15"/>
               </w:rPr>
-              <w:t>it will only save a possible 5 games at the time as there is not enough storage.</w:t>
+              <w:t>Database is hosted locally. Hardcoded queries may not work if something other than Postgr</w:t>
+            </w:r>
+            <w:r>
+              <w:rPr>
+                <w:b/>
+                <w:sz w:val="15"/>
+                <w:szCs w:val="15"/>
+              </w:rPr>
+              <w:t>e</w:t>
+            </w:r>
+            <w:r>
+              <w:rPr>
+                <w:b/>
+                <w:sz w:val="15"/>
+                <w:szCs w:val="15"/>
+              </w:rPr>
+              <w:t>SQL was used</w:t>
+            </w:r>
+            <w:r>
+              <w:rPr>
+                <w:b/>
+                <w:sz w:val="15"/>
+                <w:szCs w:val="15"/>
+              </w:rPr>
+              <w:t>.</w:t>
             </w:r>
           </w:p>
         </w:tc>
@@ -1147,7 +1115,15 @@
                 <w:sz w:val="15"/>
                 <w:szCs w:val="15"/>
               </w:rPr>
-              <w:t xml:space="preserve">I would not change this as I want to keep it simple and not throw a lot of info to the player that is not important </w:t>
+              <w:t>With only a week to develop, this approach was appropriate</w:t>
+            </w:r>
+            <w:r>
+              <w:rPr>
+                <w:b/>
+                <w:sz w:val="15"/>
+                <w:szCs w:val="15"/>
+              </w:rPr>
+              <w:t>, allowing users to persist, retrieve, edit and delete data from a database.</w:t>
             </w:r>
           </w:p>
         </w:tc>
@@ -1222,7 +1198,7 @@
                 <w:sz w:val="15"/>
                 <w:szCs w:val="15"/>
               </w:rPr>
-              <w:t>There was no budget used in this project</w:t>
+              <w:t>No budget.</w:t>
             </w:r>
           </w:p>
         </w:tc>
@@ -1257,7 +1233,23 @@
                 <w:sz w:val="15"/>
                 <w:szCs w:val="15"/>
               </w:rPr>
-              <w:t xml:space="preserve">Personal project for the course of </w:t>
+              <w:t>This was a personal project as part of</w:t>
+            </w:r>
+            <w:r>
+              <w:rPr>
+                <w:b/>
+                <w:sz w:val="15"/>
+                <w:szCs w:val="15"/>
+              </w:rPr>
+              <w:t xml:space="preserve"> my</w:t>
+            </w:r>
+            <w:r>
+              <w:rPr>
+                <w:b/>
+                <w:sz w:val="15"/>
+                <w:szCs w:val="15"/>
+              </w:rPr>
+              <w:t xml:space="preserve"> </w:t>
             </w:r>
             <w:proofErr w:type="spellStart"/>
             <w:r>
@@ -1266,7 +1258,7 @@
                 <w:sz w:val="15"/>
                 <w:szCs w:val="15"/>
               </w:rPr>
-              <w:t>codeclan</w:t>
+              <w:t>CodeClan</w:t>
             </w:r>
             <w:proofErr w:type="spellEnd"/>
             <w:r>
@@ -1275,7 +1267,7 @@
                 <w:sz w:val="15"/>
                 <w:szCs w:val="15"/>
               </w:rPr>
-              <w:t>.</w:t>
+              <w:t xml:space="preserve"> studies.</w:t>
             </w:r>
           </w:p>
         </w:tc>
@@ -1349,7 +1341,7 @@
                 <w:sz w:val="15"/>
                 <w:szCs w:val="15"/>
               </w:rPr>
-              <w:t xml:space="preserve">We had a week to work on this project, time was short to add other features that I wanted to  </w:t>
+              <w:t>A week was given to design, test, develop and present a demo of this application. I was unable to implement all the additional features I would like to in that time including individual performance statistics for plyers.</w:t>
             </w:r>
           </w:p>
         </w:tc>
@@ -1383,7 +1375,31 @@
                 <w:sz w:val="15"/>
                 <w:szCs w:val="15"/>
               </w:rPr>
-              <w:t xml:space="preserve">I have decided to continue working on it at my own time. total of two weeks </w:t>
+              <w:t xml:space="preserve">MVP was met, but </w:t>
+            </w:r>
+            <w:r>
+              <w:rPr>
+                <w:b/>
+                <w:sz w:val="15"/>
+                <w:szCs w:val="15"/>
+              </w:rPr>
+              <w:t xml:space="preserve">I </w:t>
+            </w:r>
+            <w:r>
+              <w:rPr>
+                <w:b/>
+                <w:sz w:val="15"/>
+                <w:szCs w:val="15"/>
+              </w:rPr>
+              <w:t>inte</w:t>
+            </w:r>
+            <w:r>
+              <w:rPr>
+                <w:b/>
+                <w:sz w:val="15"/>
+                <w:szCs w:val="15"/>
+              </w:rPr>
+              <w:t>nd to add the additional features in the future based on a priority list of possible extensions.</w:t>
             </w:r>
           </w:p>
         </w:tc>
@@ -1391,7 +1407,6 @@
     </w:tbl>
     <w:p>
       <w:pPr>
-        <w:ind w:left="720"/>
         <w:rPr>
           <w:b/>
         </w:rPr>
@@ -1405,6 +1420,56 @@
     </w:sectPr>
   </w:body>
 </w:document>
+</file>
+
+<file path=word/endnotes.xml><?xml version="1.0" encoding="utf-8"?>
+<w:endnotes xmlns:wpc="http://schemas.microsoft.com/office/word/2010/wordprocessingCanvas" xmlns:mo="http://schemas.microsoft.com/office/mac/office/2008/main" xmlns:mc="http://schemas.openxmlformats.org/markup-compatibility/2006" xmlns:mv="urn:schemas-microsoft-com:mac:vml" xmlns:o="urn:schemas-microsoft-com:office:office" xmlns:r="http://schemas.openxmlformats.org/officeDocument/2006/relationships" xmlns:m="http://schemas.openxmlformats.org/officeDocument/2006/math" xmlns:v="urn:schemas-microsoft-com:vml" xmlns:wp14="http://schemas.microsoft.com/office/word/2010/wordprocessingDrawing" xmlns:wp="http://schemas.openxmlformats.org/drawingml/2006/wordprocessingDrawing" xmlns:w10="urn:schemas-microsoft-com:office:word" xmlns:w="http://schemas.openxmlformats.org/wordprocessingml/2006/main" xmlns:w14="http://schemas.microsoft.com/office/word/2010/wordml" xmlns:w15="http://schemas.microsoft.com/office/word/2012/wordml" xmlns:wpg="http://schemas.microsoft.com/office/word/2010/wordprocessingGroup" xmlns:wpi="http://schemas.microsoft.com/office/word/2010/wordprocessingInk" xmlns:wne="http://schemas.microsoft.com/office/word/2006/wordml" xmlns:wps="http://schemas.microsoft.com/office/word/2010/wordprocessingShape" mc:Ignorable="w14 w15 wp14">
+  <w:endnote w:type="separator" w:id="-1">
+    <w:p>
+      <w:pPr>
+        <w:spacing w:line="240" w:lineRule="auto"/>
+      </w:pPr>
+      <w:r>
+        <w:separator/>
+      </w:r>
+    </w:p>
+  </w:endnote>
+  <w:endnote w:type="continuationSeparator" w:id="0">
+    <w:p>
+      <w:pPr>
+        <w:spacing w:line="240" w:lineRule="auto"/>
+      </w:pPr>
+      <w:r>
+        <w:continuationSeparator/>
+      </w:r>
+    </w:p>
+  </w:endnote>
+</w:endnotes>
+</file>
+
+<file path=word/footnotes.xml><?xml version="1.0" encoding="utf-8"?>
+<w:footnotes xmlns:wpc="http://schemas.microsoft.com/office/word/2010/wordprocessingCanvas" xmlns:mo="http://schemas.microsoft.com/office/mac/office/2008/main" xmlns:mc="http://schemas.openxmlformats.org/markup-compatibility/2006" xmlns:mv="urn:schemas-microsoft-com:mac:vml" xmlns:o="urn:schemas-microsoft-com:office:office" xmlns:r="http://schemas.openxmlformats.org/officeDocument/2006/relationships" xmlns:m="http://schemas.openxmlformats.org/officeDocument/2006/math" xmlns:v="urn:schemas-microsoft-com:vml" xmlns:wp14="http://schemas.microsoft.com/office/word/2010/wordprocessingDrawing" xmlns:wp="http://schemas.openxmlformats.org/drawingml/2006/wordprocessingDrawing" xmlns:w10="urn:schemas-microsoft-com:office:word" xmlns:w="http://schemas.openxmlformats.org/wordprocessingml/2006/main" xmlns:w14="http://schemas.microsoft.com/office/word/2010/wordml" xmlns:w15="http://schemas.microsoft.com/office/word/2012/wordml" xmlns:wpg="http://schemas.microsoft.com/office/word/2010/wordprocessingGroup" xmlns:wpi="http://schemas.microsoft.com/office/word/2010/wordprocessingInk" xmlns:wne="http://schemas.microsoft.com/office/word/2006/wordml" xmlns:wps="http://schemas.microsoft.com/office/word/2010/wordprocessingShape" mc:Ignorable="w14 w15 wp14">
+  <w:footnote w:type="separator" w:id="-1">
+    <w:p>
+      <w:pPr>
+        <w:spacing w:line="240" w:lineRule="auto"/>
+      </w:pPr>
+      <w:r>
+        <w:separator/>
+      </w:r>
+    </w:p>
+  </w:footnote>
+  <w:footnote w:type="continuationSeparator" w:id="0">
+    <w:p>
+      <w:pPr>
+        <w:spacing w:line="240" w:lineRule="auto"/>
+      </w:pPr>
+      <w:r>
+        <w:continuationSeparator/>
+      </w:r>
+    </w:p>
+  </w:footnote>
+</w:footnotes>
 </file>
 
 <file path=word/styles.xml><?xml version="1.0" encoding="utf-8"?>
@@ -1988,6 +2053,50 @@
       </w:tblCellMar>
     </w:tblPr>
   </w:style>
+  <w:style w:type="paragraph" w:styleId="Header">
+    <w:name w:val="header"/>
+    <w:basedOn w:val="Normal"/>
+    <w:link w:val="HeaderChar"/>
+    <w:uiPriority w:val="99"/>
+    <w:unhideWhenUsed/>
+    <w:rsid w:val="00CF57D6"/>
+    <w:pPr>
+      <w:tabs>
+        <w:tab w:val="center" w:pos="4513"/>
+        <w:tab w:val="right" w:pos="9026"/>
+      </w:tabs>
+      <w:spacing w:line="240" w:lineRule="auto"/>
+    </w:pPr>
+  </w:style>
+  <w:style w:type="character" w:customStyle="1" w:styleId="HeaderChar">
+    <w:name w:val="Header Char"/>
+    <w:basedOn w:val="DefaultParagraphFont"/>
+    <w:link w:val="Header"/>
+    <w:uiPriority w:val="99"/>
+    <w:rsid w:val="00CF57D6"/>
+  </w:style>
+  <w:style w:type="paragraph" w:styleId="Footer">
+    <w:name w:val="footer"/>
+    <w:basedOn w:val="Normal"/>
+    <w:link w:val="FooterChar"/>
+    <w:uiPriority w:val="99"/>
+    <w:unhideWhenUsed/>
+    <w:rsid w:val="00CF57D6"/>
+    <w:pPr>
+      <w:tabs>
+        <w:tab w:val="center" w:pos="4513"/>
+        <w:tab w:val="right" w:pos="9026"/>
+      </w:tabs>
+      <w:spacing w:line="240" w:lineRule="auto"/>
+    </w:pPr>
+  </w:style>
+  <w:style w:type="character" w:customStyle="1" w:styleId="FooterChar">
+    <w:name w:val="Footer Char"/>
+    <w:basedOn w:val="DefaultParagraphFont"/>
+    <w:link w:val="Footer"/>
+    <w:uiPriority w:val="99"/>
+    <w:rsid w:val="00CF57D6"/>
+  </w:style>
 </w:styles>
 </file>
 

</xml_diff>